<commit_message>
Sorry..This is the new one
</commit_message>
<xml_diff>
--- a/Documents/Assignment-4/06 Close/Grape System Review.docx
+++ b/Documents/Assignment-4/06 Close/Grape System Review.docx
@@ -2717,7 +2717,7 @@
           <w:sz w:val="36"/>
           <w:szCs w:val="36"/>
         </w:rPr>
-        <w:t>2.2.</w:t>
+        <w:t>2.3</w:t>
       </w:r>
       <w:r>
         <w:rPr>
@@ -2726,6 +2726,15 @@
           <w:sz w:val="36"/>
           <w:szCs w:val="36"/>
         </w:rPr>
+        <w:t>.</w:t>
+      </w:r>
+      <w:r>
+        <w:rPr>
+          <w:rFonts w:ascii="Garamond" w:eastAsia="Microsoft JhengHei Light" w:hAnsi="Garamond" w:cs="Microsoft JhengHei Light"/>
+          <w:b/>
+          <w:sz w:val="36"/>
+          <w:szCs w:val="36"/>
+        </w:rPr>
         <w:tab/>
         <w:t>Functions of Group Member</w:t>
       </w:r>
@@ -2764,7 +2773,16 @@
           <w:sz w:val="36"/>
           <w:szCs w:val="36"/>
         </w:rPr>
-        <w:t>2.2.</w:t>
+        <w:t>2.4</w:t>
+      </w:r>
+      <w:r>
+        <w:rPr>
+          <w:rFonts w:ascii="Garamond" w:eastAsia="Microsoft JhengHei Light" w:hAnsi="Garamond" w:cs="Microsoft JhengHei Light"/>
+          <w:b/>
+          <w:sz w:val="36"/>
+          <w:szCs w:val="36"/>
+        </w:rPr>
+        <w:t>.</w:t>
       </w:r>
       <w:r>
         <w:rPr>

</xml_diff>

<commit_message>
Birdy's part merge in Grape System Review.docx
</commit_message>
<xml_diff>
--- a/Documents/Assignment-4/06 Close/Grape System Review.docx
+++ b/Documents/Assignment-4/06 Close/Grape System Review.docx
@@ -1,6 +1,6 @@
 
 <file path=word/document.xml><?xml version="1.0" encoding="utf-8"?>
-<w:document xmlns:ve="http://schemas.openxmlformats.org/markup-compatibility/2006" xmlns:o="urn:schemas-microsoft-com:office:office" xmlns:r="http://schemas.openxmlformats.org/officeDocument/2006/relationships" xmlns:m="http://schemas.openxmlformats.org/officeDocument/2006/math" xmlns:v="urn:schemas-microsoft-com:vml" xmlns:wp="http://schemas.openxmlformats.org/drawingml/2006/wordprocessingDrawing" xmlns:w10="urn:schemas-microsoft-com:office:word" xmlns:w="http://schemas.openxmlformats.org/wordprocessingml/2006/main" xmlns:wne="http://schemas.microsoft.com/office/word/2006/wordml">
+<w:document xmlns:wpc="http://schemas.microsoft.com/office/word/2010/wordprocessingCanvas" xmlns:mc="http://schemas.openxmlformats.org/markup-compatibility/2006" xmlns:o="urn:schemas-microsoft-com:office:office" xmlns:r="http://schemas.openxmlformats.org/officeDocument/2006/relationships" xmlns:m="http://schemas.openxmlformats.org/officeDocument/2006/math" xmlns:v="urn:schemas-microsoft-com:vml" xmlns:wp14="http://schemas.microsoft.com/office/word/2010/wordprocessingDrawing" xmlns:wp="http://schemas.openxmlformats.org/drawingml/2006/wordprocessingDrawing" xmlns:w10="urn:schemas-microsoft-com:office:word" xmlns:w="http://schemas.openxmlformats.org/wordprocessingml/2006/main" xmlns:w14="http://schemas.microsoft.com/office/word/2010/wordml" xmlns:wpg="http://schemas.microsoft.com/office/word/2010/wordprocessingGroup" xmlns:wpi="http://schemas.microsoft.com/office/word/2010/wordprocessingInk" xmlns:wne="http://schemas.microsoft.com/office/word/2006/wordml" xmlns:wps="http://schemas.microsoft.com/office/word/2010/wordprocessingShape" mc:Ignorable="w14 wp14">
   <w:body>
     <w:p>
       <w:pPr>
@@ -13,13 +13,23 @@
           <w:szCs w:val="24"/>
         </w:rPr>
       </w:pPr>
-      <w:r>
-        <w:rPr>
-          <w:rFonts w:ascii="Garamond" w:eastAsia="Microsoft JhengHei Light" w:hAnsi="Garamond" w:cs="Microsoft JhengHei Light"/>
-          <w:sz w:val="24"/>
-          <w:szCs w:val="24"/>
-        </w:rPr>
-        <w:t>DocNo: 001.</w:t>
+      <w:proofErr w:type="spellStart"/>
+      <w:r>
+        <w:rPr>
+          <w:rFonts w:ascii="Garamond" w:eastAsia="Microsoft JhengHei Light" w:hAnsi="Garamond" w:cs="Microsoft JhengHei Light"/>
+          <w:sz w:val="24"/>
+          <w:szCs w:val="24"/>
+        </w:rPr>
+        <w:t>DocNo</w:t>
+      </w:r>
+      <w:proofErr w:type="spellEnd"/>
+      <w:r>
+        <w:rPr>
+          <w:rFonts w:ascii="Garamond" w:eastAsia="Microsoft JhengHei Light" w:hAnsi="Garamond" w:cs="Microsoft JhengHei Light"/>
+          <w:sz w:val="24"/>
+          <w:szCs w:val="24"/>
+        </w:rPr>
+        <w:t>: 001.</w:t>
       </w:r>
       <w:r>
         <w:rPr>
@@ -334,6 +344,7 @@
           <w:szCs w:val="28"/>
         </w:rPr>
       </w:pPr>
+      <w:proofErr w:type="spellStart"/>
       <w:r>
         <w:rPr>
           <w:rFonts w:ascii="Garamond" w:eastAsia="Microsoft JhengHei Light" w:hAnsi="Garamond" w:cs="Microsoft JhengHei Light"/>
@@ -342,6 +353,7 @@
         </w:rPr>
         <w:t>Syachi</w:t>
       </w:r>
+      <w:proofErr w:type="spellEnd"/>
     </w:p>
     <w:p>
       <w:pPr>
@@ -515,7 +527,7 @@
       <w:tblPr>
         <w:tblStyle w:val="a5"/>
         <w:tblW w:w="9500" w:type="dxa"/>
-        <w:tblLook w:val="04A0"/>
+        <w:tblLook w:val="04A0" w:firstRow="1" w:lastRow="0" w:firstColumn="1" w:lastColumn="0" w:noHBand="0" w:noVBand="1"/>
       </w:tblPr>
       <w:tblGrid>
         <w:gridCol w:w="2334"/>
@@ -1994,7 +2006,25 @@
           <w:sz w:val="24"/>
           <w:szCs w:val="24"/>
         </w:rPr>
-        <w:t>This document to give a overall picture of our Grape. It records the reviewing process and list some unsolved problems of this system.</w:t>
+        <w:t xml:space="preserve">This document to give </w:t>
+      </w:r>
+      <w:proofErr w:type="spellStart"/>
+      <w:r>
+        <w:rPr>
+          <w:rFonts w:ascii="Garamond" w:hAnsi="Garamond" w:cs="Arial"/>
+          <w:sz w:val="24"/>
+          <w:szCs w:val="24"/>
+        </w:rPr>
+        <w:t>a</w:t>
+      </w:r>
+      <w:proofErr w:type="spellEnd"/>
+      <w:r>
+        <w:rPr>
+          <w:rFonts w:ascii="Garamond" w:hAnsi="Garamond" w:cs="Arial"/>
+          <w:sz w:val="24"/>
+          <w:szCs w:val="24"/>
+        </w:rPr>
+        <w:t xml:space="preserve"> overall picture of our Grape. It records the reviewing process and list some unsolved problems of this system.</w:t>
       </w:r>
     </w:p>
     <w:p>
@@ -2062,27 +2092,96 @@
     <w:p>
       <w:pPr>
         <w:rPr>
+          <w:rFonts w:ascii="Garamond" w:hAnsi="Garamond"/>
+          <w:sz w:val="24"/>
+          <w:szCs w:val="24"/>
+        </w:rPr>
+      </w:pPr>
+    </w:p>
+    <w:p>
+      <w:pPr>
+        <w:rPr>
+          <w:rFonts w:ascii="Garamond" w:hAnsi="Garamond"/>
+          <w:sz w:val="24"/>
+          <w:szCs w:val="24"/>
+        </w:rPr>
+      </w:pPr>
+      <w:r>
+        <w:rPr>
           <w:rFonts w:ascii="Garamond" w:hAnsi="Garamond" w:hint="eastAsia"/>
           <w:sz w:val="24"/>
           <w:szCs w:val="24"/>
         </w:rPr>
-      </w:pPr>
-    </w:p>
-    <w:p>
-      <w:pPr>
+        <w:t>The project</w:t>
+      </w:r>
+      <w:r>
+        <w:rPr>
+          <w:rFonts w:ascii="Garamond" w:hAnsi="Garamond"/>
+          <w:sz w:val="24"/>
+          <w:szCs w:val="24"/>
+        </w:rPr>
+        <w:t>’</w:t>
+      </w:r>
+      <w:r>
         <w:rPr>
           <w:rFonts w:ascii="Garamond" w:hAnsi="Garamond" w:hint="eastAsia"/>
           <w:sz w:val="24"/>
           <w:szCs w:val="24"/>
         </w:rPr>
-      </w:pPr>
+        <w:t xml:space="preserve">s name is Grape. </w:t>
+      </w:r>
       <w:r>
         <w:rPr>
           <w:rFonts w:ascii="Garamond" w:hAnsi="Garamond"/>
           <w:sz w:val="24"/>
           <w:szCs w:val="24"/>
         </w:rPr>
-        <w:t>// Almost the same as the former doc.</w:t>
+        <w:t>This system initially names as Leader-Member-Interaction System, short for LMI. The task presenter of this project is</w:t>
+      </w:r>
+      <w:r>
+        <w:rPr>
+          <w:rFonts w:ascii="Garamond" w:hAnsi="Garamond" w:hint="eastAsia"/>
+          <w:sz w:val="24"/>
+          <w:szCs w:val="24"/>
+        </w:rPr>
+        <w:t xml:space="preserve"> </w:t>
+      </w:r>
+      <w:proofErr w:type="gramStart"/>
+      <w:r>
+        <w:rPr>
+          <w:rFonts w:ascii="Garamond" w:hAnsi="Garamond"/>
+          <w:i/>
+          <w:sz w:val="24"/>
+          <w:szCs w:val="24"/>
+        </w:rPr>
+        <w:t>Undefined</w:t>
+      </w:r>
+      <w:proofErr w:type="gramEnd"/>
+      <w:r>
+        <w:rPr>
+          <w:rFonts w:ascii="Garamond" w:hAnsi="Garamond"/>
+          <w:sz w:val="24"/>
+          <w:szCs w:val="24"/>
+        </w:rPr>
+        <w:t xml:space="preserve"> team, while the developer is also Undefined team, and the supervisor department is the software college of Shanghai </w:t>
+      </w:r>
+      <w:proofErr w:type="spellStart"/>
+      <w:r>
+        <w:rPr>
+          <w:rFonts w:ascii="Garamond" w:hAnsi="Garamond"/>
+          <w:sz w:val="24"/>
+          <w:szCs w:val="24"/>
+        </w:rPr>
+        <w:t>Jiaotong</w:t>
+      </w:r>
+      <w:proofErr w:type="spellEnd"/>
+      <w:r>
+        <w:rPr>
+          <w:rFonts w:ascii="Garamond" w:hAnsi="Garamond"/>
+          <w:sz w:val="24"/>
+          <w:szCs w:val="24"/>
+        </w:rPr>
+        <w:t xml:space="preserve"> University.</w:t>
       </w:r>
     </w:p>
     <w:p>
@@ -2106,7 +2205,8 @@
           <w:szCs w:val="44"/>
         </w:rPr>
       </w:pPr>
-      <w:bookmarkStart w:id="2" w:name="_Toc423170200"/>
+      <w:bookmarkStart w:id="2" w:name="_Toc423170205"/>
+      <w:bookmarkStart w:id="3" w:name="_Toc423170200"/>
       <w:r>
         <w:rPr>
           <w:rFonts w:ascii="Garamond" w:eastAsia="Microsoft JhengHei Light" w:hAnsi="Garamond" w:cs="Microsoft JhengHei Light"/>
@@ -2116,34 +2216,16 @@
         </w:rPr>
         <w:t>2. Review Process</w:t>
       </w:r>
-      <w:bookmarkEnd w:id="2"/>
-    </w:p>
-    <w:p>
-      <w:pPr>
-        <w:rPr>
-          <w:rFonts w:ascii="Garamond" w:hAnsi="Garamond" w:hint="eastAsia"/>
-          <w:sz w:val="24"/>
-          <w:szCs w:val="24"/>
-        </w:rPr>
-      </w:pPr>
-    </w:p>
-    <w:p>
-      <w:pPr>
-        <w:rPr>
-          <w:rFonts w:ascii="Garamond" w:eastAsia="Microsoft JhengHei Light" w:hAnsi="Garamond" w:cs="Microsoft JhengHei Light"/>
-          <w:b/>
-          <w:sz w:val="44"/>
-          <w:szCs w:val="44"/>
-        </w:rPr>
-      </w:pPr>
-      <w:r>
+      <w:bookmarkEnd w:id="3"/>
+    </w:p>
+    <w:p>
+      <w:pPr>
         <w:rPr>
           <w:rFonts w:ascii="Garamond" w:hAnsi="Garamond"/>
           <w:sz w:val="24"/>
           <w:szCs w:val="24"/>
         </w:rPr>
-        <w:t>// Classify the function in the user’s view.</w:t>
-      </w:r>
+      </w:pPr>
     </w:p>
     <w:p>
       <w:pPr>
@@ -2156,7 +2238,7 @@
           <w:szCs w:val="36"/>
         </w:rPr>
       </w:pPr>
-      <w:bookmarkStart w:id="3" w:name="_Toc423170201"/>
+      <w:bookmarkStart w:id="4" w:name="_Toc423170201"/>
       <w:r>
         <w:rPr>
           <w:rFonts w:ascii="Garamond" w:eastAsia="Microsoft JhengHei Light" w:hAnsi="Garamond" w:cs="Microsoft JhengHei Light"/>
@@ -2174,24 +2256,40 @@
         <w:tab/>
         <w:t>Functions of Admin</w:t>
       </w:r>
-      <w:bookmarkEnd w:id="3"/>
-    </w:p>
-    <w:p>
-      <w:pPr>
-        <w:rPr>
-          <w:rFonts w:ascii="Garamond" w:eastAsia="Microsoft JhengHei Light" w:hAnsi="Garamond" w:cs="Microsoft JhengHei Light"/>
-          <w:b/>
-          <w:sz w:val="36"/>
-          <w:szCs w:val="36"/>
-        </w:rPr>
-      </w:pPr>
-      <w:r>
+      <w:bookmarkEnd w:id="4"/>
+    </w:p>
+    <w:p>
+      <w:pPr>
         <w:rPr>
           <w:rFonts w:ascii="Garamond" w:hAnsi="Garamond"/>
           <w:sz w:val="24"/>
           <w:szCs w:val="24"/>
         </w:rPr>
-        <w:t>//</w:t>
+      </w:pPr>
+      <w:r>
+        <w:rPr>
+          <w:rFonts w:ascii="Garamond" w:hAnsi="Garamond" w:hint="eastAsia"/>
+          <w:sz w:val="24"/>
+          <w:szCs w:val="24"/>
+        </w:rPr>
+        <w:t>a) Delete a user account.</w:t>
+      </w:r>
+    </w:p>
+    <w:p>
+      <w:pPr>
+        <w:rPr>
+          <w:rFonts w:ascii="Garamond" w:hAnsi="Garamond"/>
+          <w:sz w:val="24"/>
+          <w:szCs w:val="24"/>
+        </w:rPr>
+      </w:pPr>
+      <w:r>
+        <w:rPr>
+          <w:rFonts w:ascii="Garamond" w:hAnsi="Garamond" w:hint="eastAsia"/>
+          <w:sz w:val="24"/>
+          <w:szCs w:val="24"/>
+        </w:rPr>
+        <w:t>b) Delete a certain group</w:t>
       </w:r>
     </w:p>
     <w:p>
@@ -2205,7 +2303,7 @@
           <w:szCs w:val="36"/>
         </w:rPr>
       </w:pPr>
-      <w:bookmarkStart w:id="4" w:name="_Toc423170202"/>
+      <w:bookmarkStart w:id="5" w:name="_Toc423170202"/>
       <w:r>
         <w:rPr>
           <w:rFonts w:ascii="Garamond" w:eastAsia="Microsoft JhengHei Light" w:hAnsi="Garamond" w:cs="Microsoft JhengHei Light"/>
@@ -2221,34 +2319,93 @@
           <w:szCs w:val="36"/>
         </w:rPr>
         <w:tab/>
-        <w:t>Functions</w:t>
-      </w:r>
-      <w:r>
-        <w:rPr>
-          <w:rFonts w:ascii="Garamond" w:eastAsia="Microsoft JhengHei Light" w:hAnsi="Garamond" w:cs="Microsoft JhengHei Light"/>
-          <w:sz w:val="36"/>
-          <w:szCs w:val="36"/>
-        </w:rPr>
-        <w:t xml:space="preserve"> of General User</w:t>
-      </w:r>
-      <w:bookmarkEnd w:id="4"/>
-    </w:p>
-    <w:p>
-      <w:pPr>
-        <w:rPr>
-          <w:rFonts w:ascii="Garamond" w:eastAsia="Microsoft JhengHei Light" w:hAnsi="Garamond" w:cs="Microsoft JhengHei Light"/>
-          <w:b/>
-          <w:sz w:val="36"/>
-          <w:szCs w:val="36"/>
-        </w:rPr>
-      </w:pPr>
-      <w:r>
+        <w:t>Functions of General User</w:t>
+      </w:r>
+      <w:bookmarkEnd w:id="5"/>
+    </w:p>
+    <w:p>
+      <w:pPr>
         <w:rPr>
           <w:rFonts w:ascii="Garamond" w:hAnsi="Garamond"/>
           <w:sz w:val="24"/>
           <w:szCs w:val="24"/>
         </w:rPr>
-        <w:t>//</w:t>
+      </w:pPr>
+      <w:r>
+        <w:rPr>
+          <w:rFonts w:ascii="Garamond" w:hAnsi="Garamond" w:hint="eastAsia"/>
+          <w:sz w:val="24"/>
+          <w:szCs w:val="24"/>
+        </w:rPr>
+        <w:t>a) Create a group with group name, group description and so on.</w:t>
+      </w:r>
+    </w:p>
+    <w:p>
+      <w:pPr>
+        <w:rPr>
+          <w:rFonts w:ascii="Garamond" w:hAnsi="Garamond"/>
+          <w:sz w:val="24"/>
+          <w:szCs w:val="24"/>
+        </w:rPr>
+      </w:pPr>
+      <w:r>
+        <w:rPr>
+          <w:rFonts w:ascii="Garamond" w:hAnsi="Garamond" w:hint="eastAsia"/>
+          <w:sz w:val="24"/>
+          <w:szCs w:val="24"/>
+        </w:rPr>
+        <w:t>b) Look for a group with its group id.</w:t>
+      </w:r>
+    </w:p>
+    <w:p>
+      <w:pPr>
+        <w:rPr>
+          <w:rFonts w:ascii="Garamond" w:hAnsi="Garamond"/>
+          <w:sz w:val="24"/>
+          <w:szCs w:val="24"/>
+        </w:rPr>
+      </w:pPr>
+      <w:r>
+        <w:rPr>
+          <w:rFonts w:ascii="Garamond" w:hAnsi="Garamond" w:hint="eastAsia"/>
+          <w:sz w:val="24"/>
+          <w:szCs w:val="24"/>
+        </w:rPr>
+        <w:t>c) Join in a group using its confirming password.</w:t>
+      </w:r>
+    </w:p>
+    <w:p>
+      <w:pPr>
+        <w:rPr>
+          <w:rFonts w:ascii="Garamond" w:hAnsi="Garamond"/>
+          <w:sz w:val="24"/>
+          <w:szCs w:val="24"/>
+        </w:rPr>
+      </w:pPr>
+      <w:r>
+        <w:rPr>
+          <w:rFonts w:ascii="Garamond" w:hAnsi="Garamond" w:hint="eastAsia"/>
+          <w:sz w:val="24"/>
+          <w:szCs w:val="24"/>
+        </w:rPr>
+        <w:t>d) Having a list of joined group and enter one of them.</w:t>
+      </w:r>
+    </w:p>
+    <w:p>
+      <w:pPr>
+        <w:rPr>
+          <w:rFonts w:ascii="Garamond" w:hAnsi="Garamond"/>
+          <w:sz w:val="24"/>
+          <w:szCs w:val="24"/>
+        </w:rPr>
+      </w:pPr>
+      <w:r>
+        <w:rPr>
+          <w:rFonts w:ascii="Garamond" w:hAnsi="Garamond" w:hint="eastAsia"/>
+          <w:sz w:val="24"/>
+          <w:szCs w:val="24"/>
+        </w:rPr>
+        <w:t>e) Get message from groups or admin.</w:t>
       </w:r>
     </w:p>
     <w:p>
@@ -2262,14 +2419,14 @@
           <w:szCs w:val="36"/>
         </w:rPr>
       </w:pPr>
-      <w:bookmarkStart w:id="5" w:name="_Toc423170203"/>
+      <w:bookmarkStart w:id="6" w:name="_Toc423170203"/>
       <w:r>
         <w:rPr>
           <w:rFonts w:ascii="Garamond" w:eastAsia="Microsoft JhengHei Light" w:hAnsi="Garamond" w:cs="Microsoft JhengHei Light"/>
           <w:sz w:val="36"/>
           <w:szCs w:val="36"/>
         </w:rPr>
-        <w:t>2.3</w:t>
+        <w:t>2.3.</w:t>
       </w:r>
       <w:r>
         <w:rPr>
@@ -2277,35 +2434,119 @@
           <w:sz w:val="36"/>
           <w:szCs w:val="36"/>
         </w:rPr>
-        <w:t>.</w:t>
-      </w:r>
-      <w:r>
-        <w:rPr>
-          <w:rFonts w:ascii="Garamond" w:eastAsia="Microsoft JhengHei Light" w:hAnsi="Garamond" w:cs="Microsoft JhengHei Light"/>
+        <w:tab/>
+        <w:t>Functions of Group Member</w:t>
+      </w:r>
+      <w:bookmarkEnd w:id="6"/>
+    </w:p>
+    <w:p>
+      <w:pPr>
+        <w:rPr>
+          <w:rFonts w:ascii="Garamond" w:hAnsi="Garamond"/>
+          <w:sz w:val="24"/>
+          <w:szCs w:val="24"/>
+        </w:rPr>
+      </w:pPr>
+      <w:r>
+        <w:rPr>
+          <w:rFonts w:ascii="Garamond" w:hAnsi="Garamond" w:hint="eastAsia"/>
+          <w:sz w:val="24"/>
+          <w:szCs w:val="24"/>
+        </w:rPr>
+        <w:t>a) View news of the group which updates lately.</w:t>
+      </w:r>
+    </w:p>
+    <w:p>
+      <w:pPr>
+        <w:rPr>
+          <w:rFonts w:ascii="Garamond" w:hAnsi="Garamond"/>
+          <w:sz w:val="24"/>
+          <w:szCs w:val="24"/>
+        </w:rPr>
+      </w:pPr>
+      <w:r>
+        <w:rPr>
+          <w:rFonts w:ascii="Garamond" w:hAnsi="Garamond" w:hint="eastAsia"/>
+          <w:sz w:val="24"/>
+          <w:szCs w:val="24"/>
+        </w:rPr>
+        <w:t>b) Have access to the Group Information.</w:t>
+      </w:r>
+    </w:p>
+    <w:p>
+      <w:pPr>
+        <w:rPr>
+          <w:rFonts w:ascii="Garamond" w:hAnsi="Garamond"/>
+          <w:sz w:val="24"/>
+          <w:szCs w:val="24"/>
+        </w:rPr>
+      </w:pPr>
+      <w:r>
+        <w:rPr>
+          <w:rFonts w:ascii="Garamond" w:hAnsi="Garamond" w:hint="eastAsia"/>
+          <w:sz w:val="24"/>
+          <w:szCs w:val="24"/>
+        </w:rPr>
+        <w:t>c</w:t>
+      </w:r>
+      <w:r>
+        <w:rPr>
+          <w:rFonts w:ascii="Garamond" w:hAnsi="Garamond"/>
+          <w:sz w:val="24"/>
+          <w:szCs w:val="24"/>
+        </w:rPr>
+        <w:t>)</w:t>
+      </w:r>
+      <w:r>
+        <w:rPr>
+          <w:rFonts w:ascii="Garamond" w:hAnsi="Garamond" w:hint="eastAsia"/>
+          <w:sz w:val="24"/>
+          <w:szCs w:val="24"/>
+        </w:rPr>
+        <w:t xml:space="preserve"> Attend existed votes and view the result.</w:t>
+      </w:r>
+    </w:p>
+    <w:p>
+      <w:pPr>
+        <w:rPr>
+          <w:rFonts w:ascii="Garamond" w:hAnsi="Garamond"/>
+          <w:sz w:val="24"/>
+          <w:szCs w:val="24"/>
+        </w:rPr>
+      </w:pPr>
+      <w:r>
+        <w:rPr>
+          <w:rFonts w:ascii="Garamond" w:hAnsi="Garamond" w:hint="eastAsia"/>
+          <w:sz w:val="24"/>
+          <w:szCs w:val="24"/>
+        </w:rPr>
+        <w:t>d) Attend discussions by answering or asking questions.</w:t>
+      </w:r>
+    </w:p>
+    <w:p>
+      <w:pPr>
+        <w:rPr>
+          <w:rFonts w:ascii="Garamond" w:eastAsia="Microsoft JhengHei Light" w:hAnsi="Garamond" w:cs="Microsoft JhengHei Light"/>
+          <w:b/>
           <w:sz w:val="36"/>
           <w:szCs w:val="36"/>
         </w:rPr>
-        <w:tab/>
-        <w:t>Functions of Group Member</w:t>
-      </w:r>
-      <w:bookmarkEnd w:id="5"/>
-    </w:p>
-    <w:p>
-      <w:pPr>
-        <w:rPr>
-          <w:rFonts w:ascii="Garamond" w:eastAsia="Microsoft JhengHei Light" w:hAnsi="Garamond" w:cs="Microsoft JhengHei Light"/>
-          <w:b/>
-          <w:sz w:val="36"/>
-          <w:szCs w:val="36"/>
-        </w:rPr>
-      </w:pPr>
+      </w:pPr>
+      <w:r>
+        <w:rPr>
+          <w:rFonts w:ascii="Garamond" w:hAnsi="Garamond" w:hint="eastAsia"/>
+          <w:sz w:val="24"/>
+          <w:szCs w:val="24"/>
+        </w:rPr>
+        <w:t xml:space="preserve">e) View bulletin to be informed of </w:t>
+      </w:r>
       <w:r>
         <w:rPr>
           <w:rFonts w:ascii="Garamond" w:hAnsi="Garamond"/>
           <w:sz w:val="24"/>
           <w:szCs w:val="24"/>
         </w:rPr>
-        <w:t>//</w:t>
+        <w:t>what is emergency and important.</w:t>
       </w:r>
     </w:p>
     <w:p>
@@ -2319,14 +2560,14 @@
           <w:szCs w:val="36"/>
         </w:rPr>
       </w:pPr>
-      <w:bookmarkStart w:id="6" w:name="_Toc423170204"/>
+      <w:bookmarkStart w:id="7" w:name="_Toc423170204"/>
       <w:r>
         <w:rPr>
           <w:rFonts w:ascii="Garamond" w:eastAsia="Microsoft JhengHei Light" w:hAnsi="Garamond" w:cs="Microsoft JhengHei Light"/>
           <w:sz w:val="36"/>
           <w:szCs w:val="36"/>
         </w:rPr>
-        <w:t>2.4</w:t>
+        <w:t>2.4.</w:t>
       </w:r>
       <w:r>
         <w:rPr>
@@ -2334,18 +2575,96 @@
           <w:sz w:val="36"/>
           <w:szCs w:val="36"/>
         </w:rPr>
-        <w:t>.</w:t>
-      </w:r>
-      <w:r>
-        <w:rPr>
-          <w:rFonts w:ascii="Garamond" w:eastAsia="Microsoft JhengHei Light" w:hAnsi="Garamond" w:cs="Microsoft JhengHei Light"/>
+        <w:tab/>
+        <w:t>Functions of Group Leader</w:t>
+      </w:r>
+      <w:bookmarkEnd w:id="7"/>
+    </w:p>
+    <w:p>
+      <w:pPr>
+        <w:rPr>
+          <w:rFonts w:ascii="Garamond" w:hAnsi="Garamond"/>
+          <w:sz w:val="24"/>
+          <w:szCs w:val="24"/>
+        </w:rPr>
+      </w:pPr>
+      <w:r>
+        <w:rPr>
+          <w:rFonts w:ascii="Garamond" w:hAnsi="Garamond" w:hint="eastAsia"/>
+          <w:sz w:val="24"/>
+          <w:szCs w:val="24"/>
+        </w:rPr>
+        <w:t>a) All the same as Group Members.</w:t>
+      </w:r>
+    </w:p>
+    <w:p>
+      <w:pPr>
+        <w:rPr>
+          <w:rFonts w:ascii="Garamond" w:hAnsi="Garamond"/>
+          <w:sz w:val="24"/>
+          <w:szCs w:val="24"/>
+        </w:rPr>
+      </w:pPr>
+      <w:r>
+        <w:rPr>
+          <w:rFonts w:ascii="Garamond" w:hAnsi="Garamond" w:hint="eastAsia"/>
+          <w:sz w:val="24"/>
+          <w:szCs w:val="24"/>
+        </w:rPr>
+        <w:t>b) Dismiss the group.</w:t>
+      </w:r>
+    </w:p>
+    <w:p>
+      <w:pPr>
+        <w:rPr>
+          <w:rFonts w:ascii="Garamond" w:hAnsi="Garamond"/>
+          <w:sz w:val="24"/>
+          <w:szCs w:val="24"/>
+        </w:rPr>
+      </w:pPr>
+      <w:r>
+        <w:rPr>
+          <w:rFonts w:ascii="Garamond" w:hAnsi="Garamond" w:hint="eastAsia"/>
+          <w:sz w:val="24"/>
+          <w:szCs w:val="24"/>
+        </w:rPr>
+        <w:t>c) Create a new vote and publish it.</w:t>
+      </w:r>
+    </w:p>
+    <w:p>
+      <w:pPr>
+        <w:rPr>
+          <w:rFonts w:ascii="Garamond" w:hAnsi="Garamond"/>
+          <w:sz w:val="24"/>
+          <w:szCs w:val="24"/>
+        </w:rPr>
+      </w:pPr>
+      <w:r>
+        <w:rPr>
+          <w:rFonts w:ascii="Garamond" w:hAnsi="Garamond" w:hint="eastAsia"/>
+          <w:sz w:val="24"/>
+          <w:szCs w:val="24"/>
+        </w:rPr>
+        <w:t>d) Modify the bulletin to show the information and emergency.</w:t>
+      </w:r>
+    </w:p>
+    <w:p>
+      <w:pPr>
+        <w:rPr>
+          <w:rFonts w:ascii="Garamond" w:eastAsia="Microsoft JhengHei Light" w:hAnsi="Garamond" w:cs="Microsoft JhengHei Light"/>
+          <w:b/>
           <w:sz w:val="36"/>
           <w:szCs w:val="36"/>
         </w:rPr>
-        <w:tab/>
-        <w:t>Functions of Group Leader</w:t>
-      </w:r>
-      <w:bookmarkEnd w:id="6"/>
+      </w:pPr>
+      <w:r>
+        <w:rPr>
+          <w:rFonts w:ascii="Garamond" w:hAnsi="Garamond" w:hint="eastAsia"/>
+          <w:sz w:val="24"/>
+          <w:szCs w:val="24"/>
+        </w:rPr>
+        <w:t>e) Delete the discussion.</w:t>
+      </w:r>
     </w:p>
     <w:p>
       <w:pPr>
@@ -2356,24 +2675,6 @@
           <w:szCs w:val="36"/>
         </w:rPr>
       </w:pPr>
-      <w:r>
-        <w:rPr>
-          <w:rFonts w:ascii="Garamond" w:hAnsi="Garamond"/>
-          <w:sz w:val="24"/>
-          <w:szCs w:val="24"/>
-        </w:rPr>
-        <w:t>//</w:t>
-      </w:r>
-    </w:p>
-    <w:p>
-      <w:pPr>
-        <w:rPr>
-          <w:rFonts w:ascii="Garamond" w:eastAsia="Microsoft JhengHei Light" w:hAnsi="Garamond" w:cs="Microsoft JhengHei Light"/>
-          <w:b/>
-          <w:sz w:val="36"/>
-          <w:szCs w:val="36"/>
-        </w:rPr>
-      </w:pPr>
     </w:p>
     <w:p>
       <w:pPr>
@@ -2386,7 +2687,8 @@
           <w:szCs w:val="44"/>
         </w:rPr>
       </w:pPr>
-      <w:bookmarkStart w:id="7" w:name="_Toc423170205"/>
+      <w:bookmarkStart w:id="8" w:name="_GoBack"/>
+      <w:bookmarkEnd w:id="8"/>
       <w:r>
         <w:rPr>
           <w:rFonts w:ascii="Garamond" w:eastAsia="Microsoft JhengHei Light" w:hAnsi="Garamond" w:cs="Microsoft JhengHei Light"/>
@@ -2396,7 +2698,7 @@
         </w:rPr>
         <w:t>3. Review Analysis Report</w:t>
       </w:r>
-      <w:bookmarkEnd w:id="7"/>
+      <w:bookmarkEnd w:id="2"/>
     </w:p>
     <w:p>
       <w:pPr>
@@ -2421,6 +2723,7 @@
           <w:sz w:val="24"/>
           <w:szCs w:val="24"/>
         </w:rPr>
+        <w:lastRenderedPageBreak/>
         <w:t>// Test Analysis report.</w:t>
       </w:r>
     </w:p>
@@ -2445,7 +2748,7 @@
           <w:szCs w:val="44"/>
         </w:rPr>
       </w:pPr>
-      <w:bookmarkStart w:id="8" w:name="_Toc423170206"/>
+      <w:bookmarkStart w:id="9" w:name="_Toc423170206"/>
       <w:r>
         <w:rPr>
           <w:rFonts w:ascii="Garamond" w:eastAsia="Microsoft JhengHei Light" w:hAnsi="Garamond" w:cs="Microsoft JhengHei Light"/>
@@ -2455,7 +2758,7 @@
         </w:rPr>
         <w:t>4. Existing Problems</w:t>
       </w:r>
-      <w:bookmarkEnd w:id="8"/>
+      <w:bookmarkEnd w:id="9"/>
     </w:p>
     <w:p>
       <w:pPr>
@@ -2469,7 +2772,7 @@
           <w:szCs w:val="36"/>
         </w:rPr>
       </w:pPr>
-      <w:bookmarkStart w:id="9" w:name="_Toc423170207"/>
+      <w:bookmarkStart w:id="10" w:name="_Toc423170207"/>
       <w:r>
         <w:rPr>
           <w:rFonts w:ascii="Garamond" w:eastAsia="Microsoft JhengHei Light" w:hAnsi="Garamond" w:cs="Microsoft JhengHei Light"/>
@@ -2487,7 +2790,7 @@
         <w:tab/>
         <w:t>Some Existing Problems</w:t>
       </w:r>
-      <w:bookmarkEnd w:id="9"/>
+      <w:bookmarkEnd w:id="10"/>
     </w:p>
     <w:p>
       <w:pPr>
@@ -2501,7 +2804,7 @@
           <w:szCs w:val="24"/>
         </w:rPr>
       </w:pPr>
-      <w:bookmarkStart w:id="10" w:name="_Toc423170208"/>
+      <w:bookmarkStart w:id="11" w:name="_Toc423170208"/>
       <w:r>
         <w:rPr>
           <w:rFonts w:ascii="Garamond" w:hAnsi="Garamond" w:cs="Arial"/>
@@ -2573,16 +2876,7 @@
           <w:sz w:val="24"/>
           <w:szCs w:val="24"/>
         </w:rPr>
-        <w:t xml:space="preserve">We’re sure that our Grape system is of good quality for our customers. However, since we </w:t>
-      </w:r>
-      <w:r>
-        <w:rPr>
-          <w:rFonts w:ascii="Garamond" w:hAnsi="Garamond" w:cs="Arial"/>
-          <w:sz w:val="24"/>
-          <w:szCs w:val="24"/>
-        </w:rPr>
-        <w:lastRenderedPageBreak/>
-        <w:t>are lack of experience in developing an entire software, we inevitably made some mistakes. We hope to avoid these mistakes in our next project.</w:t>
+        <w:t>We’re sure that our Grape system is of good quality for our customers. However, since we are lack of experience in developing an entire software, we inevitably made some mistakes. We hope to avoid these mistakes in our next project.</w:t>
       </w:r>
     </w:p>
     <w:p>
@@ -2653,7 +2947,7 @@
         <w:tab/>
         <w:t>Some Unrealized Functions</w:t>
       </w:r>
-      <w:bookmarkEnd w:id="10"/>
+      <w:bookmarkEnd w:id="11"/>
     </w:p>
     <w:p>
       <w:pPr>
@@ -2740,7 +3034,7 @@
           <w:szCs w:val="44"/>
         </w:rPr>
       </w:pPr>
-      <w:bookmarkStart w:id="11" w:name="_Toc423170209"/>
+      <w:bookmarkStart w:id="12" w:name="_Toc423170209"/>
       <w:r>
         <w:rPr>
           <w:rFonts w:ascii="Garamond" w:eastAsia="Microsoft JhengHei Light" w:hAnsi="Garamond" w:cs="Microsoft JhengHei Light"/>
@@ -2750,7 +3044,7 @@
         </w:rPr>
         <w:t>5. Review Conclusions</w:t>
       </w:r>
-      <w:bookmarkEnd w:id="11"/>
+      <w:bookmarkEnd w:id="12"/>
     </w:p>
     <w:p>
       <w:pPr>
@@ -2761,7 +3055,7 @@
           <w:szCs w:val="24"/>
         </w:rPr>
       </w:pPr>
-      <w:bookmarkStart w:id="12" w:name="_Toc423170210"/>
+      <w:bookmarkStart w:id="13" w:name="_Toc423170210"/>
     </w:p>
     <w:p>
       <w:pPr>
@@ -2871,7 +3165,7 @@
         </w:rPr>
         <w:t>6. Signature of Reviewer</w:t>
       </w:r>
-      <w:bookmarkEnd w:id="12"/>
+      <w:bookmarkEnd w:id="13"/>
     </w:p>
     <w:p>
       <w:pPr>
@@ -2928,6 +3222,7 @@
           <w:sz w:val="24"/>
           <w:szCs w:val="24"/>
         </w:rPr>
+        <w:lastRenderedPageBreak/>
         <w:t>Hunter Lin</w:t>
       </w:r>
     </w:p>
@@ -2940,6 +3235,7 @@
           <w:szCs w:val="24"/>
         </w:rPr>
       </w:pPr>
+      <w:proofErr w:type="spellStart"/>
       <w:r>
         <w:rPr>
           <w:rFonts w:ascii="Garamond" w:eastAsia="Microsoft JhengHei Light" w:hAnsi="Garamond" w:cs="Microsoft JhengHei Light"/>
@@ -2948,6 +3244,7 @@
         </w:rPr>
         <w:t>Syachi</w:t>
       </w:r>
+      <w:proofErr w:type="spellEnd"/>
     </w:p>
     <w:p>
       <w:pPr>
@@ -3027,7 +3324,7 @@
     </w:p>
     <w:p/>
     <w:sectPr>
-      <w:headerReference w:type="default" r:id="rId8"/>
+      <w:headerReference w:type="default" r:id="rId9"/>
       <w:pgSz w:w="11906" w:h="16838"/>
       <w:pgMar w:top="720" w:right="1361" w:bottom="720" w:left="1361" w:header="851" w:footer="992" w:gutter="0"/>
       <w:cols w:space="425"/>
@@ -3038,15 +3335,15 @@
 </file>
 
 <file path=word/endnotes.xml><?xml version="1.0" encoding="utf-8"?>
-<w:endnotes xmlns:ve="http://schemas.openxmlformats.org/markup-compatibility/2006" xmlns:o="urn:schemas-microsoft-com:office:office" xmlns:r="http://schemas.openxmlformats.org/officeDocument/2006/relationships" xmlns:m="http://schemas.openxmlformats.org/officeDocument/2006/math" xmlns:v="urn:schemas-microsoft-com:vml" xmlns:wp="http://schemas.openxmlformats.org/drawingml/2006/wordprocessingDrawing" xmlns:w10="urn:schemas-microsoft-com:office:word" xmlns:w="http://schemas.openxmlformats.org/wordprocessingml/2006/main" xmlns:wne="http://schemas.microsoft.com/office/word/2006/wordml">
-  <w:endnote w:type="separator" w:id="0">
+<w:endnotes xmlns:wpc="http://schemas.microsoft.com/office/word/2010/wordprocessingCanvas" xmlns:mc="http://schemas.openxmlformats.org/markup-compatibility/2006" xmlns:o="urn:schemas-microsoft-com:office:office" xmlns:r="http://schemas.openxmlformats.org/officeDocument/2006/relationships" xmlns:m="http://schemas.openxmlformats.org/officeDocument/2006/math" xmlns:v="urn:schemas-microsoft-com:vml" xmlns:wp14="http://schemas.microsoft.com/office/word/2010/wordprocessingDrawing" xmlns:wp="http://schemas.openxmlformats.org/drawingml/2006/wordprocessingDrawing" xmlns:w10="urn:schemas-microsoft-com:office:word" xmlns:w="http://schemas.openxmlformats.org/wordprocessingml/2006/main" xmlns:w14="http://schemas.microsoft.com/office/word/2010/wordml" xmlns:wpg="http://schemas.microsoft.com/office/word/2010/wordprocessingGroup" xmlns:wpi="http://schemas.microsoft.com/office/word/2010/wordprocessingInk" xmlns:wne="http://schemas.microsoft.com/office/word/2006/wordml" xmlns:wps="http://schemas.microsoft.com/office/word/2010/wordprocessingShape" mc:Ignorable="w14 wp14">
+  <w:endnote w:type="separator" w:id="-1">
     <w:p>
       <w:r>
         <w:separator/>
       </w:r>
     </w:p>
   </w:endnote>
-  <w:endnote w:type="continuationSeparator" w:id="1">
+  <w:endnote w:type="continuationSeparator" w:id="0">
     <w:p>
       <w:r>
         <w:continuationSeparator/>
@@ -3057,15 +3354,15 @@
 </file>
 
 <file path=word/footnotes.xml><?xml version="1.0" encoding="utf-8"?>
-<w:footnotes xmlns:ve="http://schemas.openxmlformats.org/markup-compatibility/2006" xmlns:o="urn:schemas-microsoft-com:office:office" xmlns:r="http://schemas.openxmlformats.org/officeDocument/2006/relationships" xmlns:m="http://schemas.openxmlformats.org/officeDocument/2006/math" xmlns:v="urn:schemas-microsoft-com:vml" xmlns:wp="http://schemas.openxmlformats.org/drawingml/2006/wordprocessingDrawing" xmlns:w10="urn:schemas-microsoft-com:office:word" xmlns:w="http://schemas.openxmlformats.org/wordprocessingml/2006/main" xmlns:wne="http://schemas.microsoft.com/office/word/2006/wordml">
-  <w:footnote w:type="separator" w:id="0">
+<w:footnotes xmlns:wpc="http://schemas.microsoft.com/office/word/2010/wordprocessingCanvas" xmlns:mc="http://schemas.openxmlformats.org/markup-compatibility/2006" xmlns:o="urn:schemas-microsoft-com:office:office" xmlns:r="http://schemas.openxmlformats.org/officeDocument/2006/relationships" xmlns:m="http://schemas.openxmlformats.org/officeDocument/2006/math" xmlns:v="urn:schemas-microsoft-com:vml" xmlns:wp14="http://schemas.microsoft.com/office/word/2010/wordprocessingDrawing" xmlns:wp="http://schemas.openxmlformats.org/drawingml/2006/wordprocessingDrawing" xmlns:w10="urn:schemas-microsoft-com:office:word" xmlns:w="http://schemas.openxmlformats.org/wordprocessingml/2006/main" xmlns:w14="http://schemas.microsoft.com/office/word/2010/wordml" xmlns:wpg="http://schemas.microsoft.com/office/word/2010/wordprocessingGroup" xmlns:wpi="http://schemas.microsoft.com/office/word/2010/wordprocessingInk" xmlns:wne="http://schemas.microsoft.com/office/word/2006/wordml" xmlns:wps="http://schemas.microsoft.com/office/word/2010/wordprocessingShape" mc:Ignorable="w14 wp14">
+  <w:footnote w:type="separator" w:id="-1">
     <w:p>
       <w:r>
         <w:separator/>
       </w:r>
     </w:p>
   </w:footnote>
-  <w:footnote w:type="continuationSeparator" w:id="1">
+  <w:footnote w:type="continuationSeparator" w:id="0">
     <w:p>
       <w:r>
         <w:continuationSeparator/>
@@ -3076,7 +3373,7 @@
 </file>
 
 <file path=word/header1.xml><?xml version="1.0" encoding="utf-8"?>
-<w:hdr xmlns:ve="http://schemas.openxmlformats.org/markup-compatibility/2006" xmlns:o="urn:schemas-microsoft-com:office:office" xmlns:r="http://schemas.openxmlformats.org/officeDocument/2006/relationships" xmlns:m="http://schemas.openxmlformats.org/officeDocument/2006/math" xmlns:v="urn:schemas-microsoft-com:vml" xmlns:wp="http://schemas.openxmlformats.org/drawingml/2006/wordprocessingDrawing" xmlns:w10="urn:schemas-microsoft-com:office:word" xmlns:w="http://schemas.openxmlformats.org/wordprocessingml/2006/main" xmlns:wne="http://schemas.microsoft.com/office/word/2006/wordml">
+<w:hdr xmlns:wpc="http://schemas.microsoft.com/office/word/2010/wordprocessingCanvas" xmlns:mc="http://schemas.openxmlformats.org/markup-compatibility/2006" xmlns:o="urn:schemas-microsoft-com:office:office" xmlns:r="http://schemas.openxmlformats.org/officeDocument/2006/relationships" xmlns:m="http://schemas.openxmlformats.org/officeDocument/2006/math" xmlns:v="urn:schemas-microsoft-com:vml" xmlns:wp14="http://schemas.microsoft.com/office/word/2010/wordprocessingDrawing" xmlns:wp="http://schemas.openxmlformats.org/drawingml/2006/wordprocessingDrawing" xmlns:w10="urn:schemas-microsoft-com:office:word" xmlns:w="http://schemas.openxmlformats.org/wordprocessingml/2006/main" xmlns:w14="http://schemas.microsoft.com/office/word/2010/wordml" xmlns:wpg="http://schemas.microsoft.com/office/word/2010/wordprocessingGroup" xmlns:wpi="http://schemas.microsoft.com/office/word/2010/wordprocessingInk" xmlns:wne="http://schemas.microsoft.com/office/word/2006/wordml" xmlns:wps="http://schemas.microsoft.com/office/word/2010/wordprocessingShape" mc:Ignorable="w14 wp14">
   <w:p>
     <w:pPr>
       <w:pStyle w:val="a3"/>
@@ -3092,7 +3389,7 @@
 </file>
 
 <file path=word/numbering.xml><?xml version="1.0" encoding="utf-8"?>
-<w:numbering xmlns:ve="http://schemas.openxmlformats.org/markup-compatibility/2006" xmlns:o="urn:schemas-microsoft-com:office:office" xmlns:r="http://schemas.openxmlformats.org/officeDocument/2006/relationships" xmlns:m="http://schemas.openxmlformats.org/officeDocument/2006/math" xmlns:v="urn:schemas-microsoft-com:vml" xmlns:wp="http://schemas.openxmlformats.org/drawingml/2006/wordprocessingDrawing" xmlns:w10="urn:schemas-microsoft-com:office:word" xmlns:w="http://schemas.openxmlformats.org/wordprocessingml/2006/main" xmlns:wne="http://schemas.microsoft.com/office/word/2006/wordml">
+<w:numbering xmlns:wpc="http://schemas.microsoft.com/office/word/2010/wordprocessingCanvas" xmlns:mc="http://schemas.openxmlformats.org/markup-compatibility/2006" xmlns:o="urn:schemas-microsoft-com:office:office" xmlns:r="http://schemas.openxmlformats.org/officeDocument/2006/relationships" xmlns:m="http://schemas.openxmlformats.org/officeDocument/2006/math" xmlns:v="urn:schemas-microsoft-com:vml" xmlns:wp14="http://schemas.microsoft.com/office/word/2010/wordprocessingDrawing" xmlns:wp="http://schemas.openxmlformats.org/drawingml/2006/wordprocessingDrawing" xmlns:w10="urn:schemas-microsoft-com:office:word" xmlns:w="http://schemas.openxmlformats.org/wordprocessingml/2006/main" xmlns:w14="http://schemas.microsoft.com/office/word/2010/wordml" xmlns:wpg="http://schemas.microsoft.com/office/word/2010/wordprocessingGroup" xmlns:wpi="http://schemas.microsoft.com/office/word/2010/wordprocessingInk" xmlns:wne="http://schemas.microsoft.com/office/word/2006/wordml" xmlns:wps="http://schemas.microsoft.com/office/word/2010/wordprocessingShape" mc:Ignorable="w14 wp14">
   <w:abstractNum w:abstractNumId="0">
     <w:nsid w:val="324B12DF"/>
     <w:multiLevelType w:val="hybridMultilevel"/>
@@ -3332,7 +3629,7 @@
 </file>
 
 <file path=word/styles.xml><?xml version="1.0" encoding="utf-8"?>
-<w:styles xmlns:r="http://schemas.openxmlformats.org/officeDocument/2006/relationships" xmlns:w="http://schemas.openxmlformats.org/wordprocessingml/2006/main">
+<w:styles xmlns:mc="http://schemas.openxmlformats.org/markup-compatibility/2006" xmlns:r="http://schemas.openxmlformats.org/officeDocument/2006/relationships" xmlns:w="http://schemas.openxmlformats.org/wordprocessingml/2006/main" xmlns:w14="http://schemas.microsoft.com/office/word/2010/wordml" mc:Ignorable="w14">
   <w:docDefaults>
     <w:rPrDefault>
       <w:rPr>
@@ -3548,7 +3845,6 @@
     <w:uiPriority w:val="99"/>
     <w:semiHidden/>
     <w:unhideWhenUsed/>
-    <w:qFormat/>
     <w:tblPr>
       <w:tblInd w:w="0" w:type="dxa"/>
       <w:tblCellMar>
@@ -3570,7 +3866,6 @@
     <w:basedOn w:val="a"/>
     <w:link w:val="Char"/>
     <w:uiPriority w:val="99"/>
-    <w:semiHidden/>
     <w:unhideWhenUsed/>
     <w:rsid w:val="00133C39"/>
     <w:pPr>
@@ -3594,7 +3889,6 @@
     <w:basedOn w:val="a0"/>
     <w:link w:val="a3"/>
     <w:uiPriority w:val="99"/>
-    <w:semiHidden/>
     <w:rsid w:val="00133C39"/>
     <w:rPr>
       <w:sz w:val="18"/>
@@ -3606,7 +3900,6 @@
     <w:basedOn w:val="a"/>
     <w:link w:val="Char0"/>
     <w:uiPriority w:val="99"/>
-    <w:semiHidden/>
     <w:unhideWhenUsed/>
     <w:rsid w:val="00133C39"/>
     <w:pPr>
@@ -3627,7 +3920,6 @@
     <w:basedOn w:val="a0"/>
     <w:link w:val="a4"/>
     <w:uiPriority w:val="99"/>
-    <w:semiHidden/>
     <w:rsid w:val="00133C39"/>
     <w:rPr>
       <w:sz w:val="18"/>
@@ -3781,6 +4073,197 @@
       <w:sz w:val="18"/>
       <w:szCs w:val="18"/>
     </w:rPr>
+  </w:style>
+</w:styles>
+</file>
+
+<file path=word/stylesWithEffects.xml><?xml version="1.0" encoding="utf-8"?>
+<w:styles xmlns:wpc="http://schemas.microsoft.com/office/word/2010/wordprocessingCanvas" xmlns:mc="http://schemas.openxmlformats.org/markup-compatibility/2006" xmlns:o="urn:schemas-microsoft-com:office:office" xmlns:r="http://schemas.openxmlformats.org/officeDocument/2006/relationships" xmlns:m="http://schemas.openxmlformats.org/officeDocument/2006/math" xmlns:v="urn:schemas-microsoft-com:vml" xmlns:wp14="http://schemas.microsoft.com/office/word/2010/wordprocessingDrawing" xmlns:wp="http://schemas.openxmlformats.org/drawingml/2006/wordprocessingDrawing" xmlns:w10="urn:schemas-microsoft-com:office:word" xmlns:w="http://schemas.openxmlformats.org/wordprocessingml/2006/main" xmlns:w14="http://schemas.microsoft.com/office/word/2010/wordml" xmlns:wpg="http://schemas.microsoft.com/office/word/2010/wordprocessingGroup" xmlns:wpi="http://schemas.microsoft.com/office/word/2010/wordprocessingInk" xmlns:wne="http://schemas.microsoft.com/office/word/2006/wordml" xmlns:wps="http://schemas.microsoft.com/office/word/2010/wordprocessingShape" mc:Ignorable="w14 wp14">
+  <w:docDefaults>
+    <w:rPrDefault>
+      <w:rPr>
+        <w:rFonts w:asciiTheme="minorHAnsi" w:eastAsiaTheme="minorEastAsia" w:hAnsiTheme="minorHAnsi" w:cstheme="minorBidi"/>
+        <w:kern w:val="2"/>
+        <w:sz w:val="21"/>
+        <w:szCs w:val="22"/>
+        <w:lang w:val="en-US" w:eastAsia="zh-CN" w:bidi="ar-SA"/>
+      </w:rPr>
+    </w:rPrDefault>
+    <w:pPrDefault/>
+  </w:docDefaults>
+  <w:latentStyles w:defLockedState="0" w:defUIPriority="99" w:defSemiHidden="1" w:defUnhideWhenUsed="1" w:defQFormat="0" w:count="267">
+    <w:lsdException w:name="Normal" w:semiHidden="0" w:uiPriority="0" w:unhideWhenUsed="0" w:qFormat="1"/>
+    <w:lsdException w:name="heading 1" w:semiHidden="0" w:uiPriority="9" w:unhideWhenUsed="0" w:qFormat="1"/>
+    <w:lsdException w:name="heading 2" w:uiPriority="9" w:qFormat="1"/>
+    <w:lsdException w:name="heading 3" w:uiPriority="9" w:qFormat="1"/>
+    <w:lsdException w:name="heading 4" w:uiPriority="9" w:qFormat="1"/>
+    <w:lsdException w:name="heading 5" w:uiPriority="9" w:qFormat="1"/>
+    <w:lsdException w:name="heading 6" w:uiPriority="9" w:qFormat="1"/>
+    <w:lsdException w:name="heading 7" w:uiPriority="9" w:qFormat="1"/>
+    <w:lsdException w:name="heading 8" w:uiPriority="9" w:qFormat="1"/>
+    <w:lsdException w:name="heading 9" w:uiPriority="9" w:qFormat="1"/>
+    <w:lsdException w:name="toc 1" w:uiPriority="39"/>
+    <w:lsdException w:name="toc 2" w:uiPriority="39"/>
+    <w:lsdException w:name="toc 3" w:uiPriority="39"/>
+    <w:lsdException w:name="toc 4" w:uiPriority="39"/>
+    <w:lsdException w:name="toc 5" w:uiPriority="39"/>
+    <w:lsdException w:name="toc 6" w:uiPriority="39"/>
+    <w:lsdException w:name="toc 7" w:uiPriority="39"/>
+    <w:lsdException w:name="toc 8" w:uiPriority="39"/>
+    <w:lsdException w:name="toc 9" w:uiPriority="39"/>
+    <w:lsdException w:name="caption" w:uiPriority="35" w:qFormat="1"/>
+    <w:lsdException w:name="Title" w:semiHidden="0" w:uiPriority="10" w:unhideWhenUsed="0" w:qFormat="1"/>
+    <w:lsdException w:name="Default Paragraph Font" w:uiPriority="1"/>
+    <w:lsdException w:name="Subtitle" w:semiHidden="0" w:uiPriority="11" w:unhideWhenUsed="0" w:qFormat="1"/>
+    <w:lsdException w:name="Strong" w:semiHidden="0" w:uiPriority="22" w:unhideWhenUsed="0" w:qFormat="1"/>
+    <w:lsdException w:name="Emphasis" w:semiHidden="0" w:uiPriority="20" w:unhideWhenUsed="0" w:qFormat="1"/>
+    <w:lsdException w:name="Table Grid" w:semiHidden="0" w:uiPriority="59" w:unhideWhenUsed="0"/>
+    <w:lsdException w:name="Placeholder Text" w:unhideWhenUsed="0"/>
+    <w:lsdException w:name="No Spacing" w:semiHidden="0" w:uiPriority="1" w:unhideWhenUsed="0" w:qFormat="1"/>
+    <w:lsdException w:name="Light Shading" w:semiHidden="0" w:uiPriority="60" w:unhideWhenUsed="0"/>
+    <w:lsdException w:name="Light List" w:semiHidden="0" w:uiPriority="61" w:unhideWhenUsed="0"/>
+    <w:lsdException w:name="Light Grid" w:semiHidden="0" w:uiPriority="62" w:unhideWhenUsed="0"/>
+    <w:lsdException w:name="Medium Shading 1" w:semiHidden="0" w:uiPriority="63" w:unhideWhenUsed="0"/>
+    <w:lsdException w:name="Medium Shading 2" w:semiHidden="0" w:uiPriority="64" w:unhideWhenUsed="0"/>
+    <w:lsdException w:name="Medium List 1" w:semiHidden="0" w:uiPriority="65" w:unhideWhenUsed="0"/>
+    <w:lsdException w:name="Medium List 2" w:semiHidden="0" w:uiPriority="66" w:unhideWhenUsed="0"/>
+    <w:lsdException w:name="Medium Grid 1" w:semiHidden="0" w:uiPriority="67" w:unhideWhenUsed="0"/>
+    <w:lsdException w:name="Medium Grid 2" w:semiHidden="0" w:uiPriority="68" w:unhideWhenUsed="0"/>
+    <w:lsdException w:name="Medium Grid 3" w:semiHidden="0" w:uiPriority="69" w:unhideWhenUsed="0"/>
+    <w:lsdException w:name="Dark List" w:semiHidden="0" w:uiPriority="70" w:unhideWhenUsed="0"/>
+    <w:lsdException w:name="Colorful Shading" w:semiHidden="0" w:uiPriority="71" w:unhideWhenUsed="0"/>
+    <w:lsdException w:name="Colorful List" w:semiHidden="0" w:uiPriority="72" w:unhideWhenUsed="0"/>
+    <w:lsdException w:name="Colorful Grid" w:semiHidden="0" w:uiPriority="73" w:unhideWhenUsed="0"/>
+    <w:lsdException w:name="Light Shading Accent 1" w:semiHidden="0" w:uiPriority="60" w:unhideWhenUsed="0"/>
+    <w:lsdException w:name="Light List Accent 1" w:semiHidden="0" w:uiPriority="61" w:unhideWhenUsed="0"/>
+    <w:lsdException w:name="Light Grid Accent 1" w:semiHidden="0" w:uiPriority="62" w:unhideWhenUsed="0"/>
+    <w:lsdException w:name="Medium Shading 1 Accent 1" w:semiHidden="0" w:uiPriority="63" w:unhideWhenUsed="0"/>
+    <w:lsdException w:name="Medium Shading 2 Accent 1" w:semiHidden="0" w:uiPriority="64" w:unhideWhenUsed="0"/>
+    <w:lsdException w:name="Medium List 1 Accent 1" w:semiHidden="0" w:uiPriority="65" w:unhideWhenUsed="0"/>
+    <w:lsdException w:name="Revision" w:unhideWhenUsed="0"/>
+    <w:lsdException w:name="List Paragraph" w:semiHidden="0" w:uiPriority="34" w:unhideWhenUsed="0" w:qFormat="1"/>
+    <w:lsdException w:name="Quote" w:semiHidden="0" w:uiPriority="29" w:unhideWhenUsed="0" w:qFormat="1"/>
+    <w:lsdException w:name="Intense Quote" w:semiHidden="0" w:uiPriority="30" w:unhideWhenUsed="0" w:qFormat="1"/>
+    <w:lsdException w:name="Medium List 2 Accent 1" w:semiHidden="0" w:uiPriority="66" w:unhideWhenUsed="0"/>
+    <w:lsdException w:name="Medium Grid 1 Accent 1" w:semiHidden="0" w:uiPriority="67" w:unhideWhenUsed="0"/>
+    <w:lsdException w:name="Medium Grid 2 Accent 1" w:semiHidden="0" w:uiPriority="68" w:unhideWhenUsed="0"/>
+    <w:lsdException w:name="Medium Grid 3 Accent 1" w:semiHidden="0" w:uiPriority="69" w:unhideWhenUsed="0"/>
+    <w:lsdException w:name="Dark List Accent 1" w:semiHidden="0" w:uiPriority="70" w:unhideWhenUsed="0"/>
+    <w:lsdException w:name="Colorful Shading Accent 1" w:semiHidden="0" w:uiPriority="71" w:unhideWhenUsed="0"/>
+    <w:lsdException w:name="Colorful List Accent 1" w:semiHidden="0" w:uiPriority="72" w:unhideWhenUsed="0"/>
+    <w:lsdException w:name="Colorful Grid Accent 1" w:semiHidden="0" w:uiPriority="73" w:unhideWhenUsed="0"/>
+    <w:lsdException w:name="Light Shading Accent 2" w:semiHidden="0" w:uiPriority="60" w:unhideWhenUsed="0"/>
+    <w:lsdException w:name="Light List Accent 2" w:semiHidden="0" w:uiPriority="61" w:unhideWhenUsed="0"/>
+    <w:lsdException w:name="Light Grid Accent 2" w:semiHidden="0" w:uiPriority="62" w:unhideWhenUsed="0"/>
+    <w:lsdException w:name="Medium Shading 1 Accent 2" w:semiHidden="0" w:uiPriority="63" w:unhideWhenUsed="0"/>
+    <w:lsdException w:name="Medium Shading 2 Accent 2" w:semiHidden="0" w:uiPriority="64" w:unhideWhenUsed="0"/>
+    <w:lsdException w:name="Medium List 1 Accent 2" w:semiHidden="0" w:uiPriority="65" w:unhideWhenUsed="0"/>
+    <w:lsdException w:name="Medium List 2 Accent 2" w:semiHidden="0" w:uiPriority="66" w:unhideWhenUsed="0"/>
+    <w:lsdException w:name="Medium Grid 1 Accent 2" w:semiHidden="0" w:uiPriority="67" w:unhideWhenUsed="0"/>
+    <w:lsdException w:name="Medium Grid 2 Accent 2" w:semiHidden="0" w:uiPriority="68" w:unhideWhenUsed="0"/>
+    <w:lsdException w:name="Medium Grid 3 Accent 2" w:semiHidden="0" w:uiPriority="69" w:unhideWhenUsed="0"/>
+    <w:lsdException w:name="Dark List Accent 2" w:semiHidden="0" w:uiPriority="70" w:unhideWhenUsed="0"/>
+    <w:lsdException w:name="Colorful Shading Accent 2" w:semiHidden="0" w:uiPriority="71" w:unhideWhenUsed="0"/>
+    <w:lsdException w:name="Colorful List Accent 2" w:semiHidden="0" w:uiPriority="72" w:unhideWhenUsed="0"/>
+    <w:lsdException w:name="Colorful Grid Accent 2" w:semiHidden="0" w:uiPriority="73" w:unhideWhenUsed="0"/>
+    <w:lsdException w:name="Light Shading Accent 3" w:semiHidden="0" w:uiPriority="60" w:unhideWhenUsed="0"/>
+    <w:lsdException w:name="Light List Accent 3" w:semiHidden="0" w:uiPriority="61" w:unhideWhenUsed="0"/>
+    <w:lsdException w:name="Light Grid Accent 3" w:semiHidden="0" w:uiPriority="62" w:unhideWhenUsed="0"/>
+    <w:lsdException w:name="Medium Shading 1 Accent 3" w:semiHidden="0" w:uiPriority="63" w:unhideWhenUsed="0"/>
+    <w:lsdException w:name="Medium Shading 2 Accent 3" w:semiHidden="0" w:uiPriority="64" w:unhideWhenUsed="0"/>
+    <w:lsdException w:name="Medium List 1 Accent 3" w:semiHidden="0" w:uiPriority="65" w:unhideWhenUsed="0"/>
+    <w:lsdException w:name="Medium List 2 Accent 3" w:semiHidden="0" w:uiPriority="66" w:unhideWhenUsed="0"/>
+    <w:lsdException w:name="Medium Grid 1 Accent 3" w:semiHidden="0" w:uiPriority="67" w:unhideWhenUsed="0"/>
+    <w:lsdException w:name="Medium Grid 2 Accent 3" w:semiHidden="0" w:uiPriority="68" w:unhideWhenUsed="0"/>
+    <w:lsdException w:name="Medium Grid 3 Accent 3" w:semiHidden="0" w:uiPriority="69" w:unhideWhenUsed="0"/>
+    <w:lsdException w:name="Dark List Accent 3" w:semiHidden="0" w:uiPriority="70" w:unhideWhenUsed="0"/>
+    <w:lsdException w:name="Colorful Shading Accent 3" w:semiHidden="0" w:uiPriority="71" w:unhideWhenUsed="0"/>
+    <w:lsdException w:name="Colorful List Accent 3" w:semiHidden="0" w:uiPriority="72" w:unhideWhenUsed="0"/>
+    <w:lsdException w:name="Colorful Grid Accent 3" w:semiHidden="0" w:uiPriority="73" w:unhideWhenUsed="0"/>
+    <w:lsdException w:name="Light Shading Accent 4" w:semiHidden="0" w:uiPriority="60" w:unhideWhenUsed="0"/>
+    <w:lsdException w:name="Light List Accent 4" w:semiHidden="0" w:uiPriority="61" w:unhideWhenUsed="0"/>
+    <w:lsdException w:name="Light Grid Accent 4" w:semiHidden="0" w:uiPriority="62" w:unhideWhenUsed="0"/>
+    <w:lsdException w:name="Medium Shading 1 Accent 4" w:semiHidden="0" w:uiPriority="63" w:unhideWhenUsed="0"/>
+    <w:lsdException w:name="Medium Shading 2 Accent 4" w:semiHidden="0" w:uiPriority="64" w:unhideWhenUsed="0"/>
+    <w:lsdException w:name="Medium List 1 Accent 4" w:semiHidden="0" w:uiPriority="65" w:unhideWhenUsed="0"/>
+    <w:lsdException w:name="Medium List 2 Accent 4" w:semiHidden="0" w:uiPriority="66" w:unhideWhenUsed="0"/>
+    <w:lsdException w:name="Medium Grid 1 Accent 4" w:semiHidden="0" w:uiPriority="67" w:unhideWhenUsed="0"/>
+    <w:lsdException w:name="Medium Grid 2 Accent 4" w:semiHidden="0" w:uiPriority="68" w:unhideWhenUsed="0"/>
+    <w:lsdException w:name="Medium Grid 3 Accent 4" w:semiHidden="0" w:uiPriority="69" w:unhideWhenUsed="0"/>
+    <w:lsdException w:name="Dark List Accent 4" w:semiHidden="0" w:uiPriority="70" w:unhideWhenUsed="0"/>
+    <w:lsdException w:name="Colorful Shading Accent 4" w:semiHidden="0" w:uiPriority="71" w:unhideWhenUsed="0"/>
+    <w:lsdException w:name="Colorful List Accent 4" w:semiHidden="0" w:uiPriority="72" w:unhideWhenUsed="0"/>
+    <w:lsdException w:name="Colorful Grid Accent 4" w:semiHidden="0" w:uiPriority="73" w:unhideWhenUsed="0"/>
+    <w:lsdException w:name="Light Shading Accent 5" w:semiHidden="0" w:uiPriority="60" w:unhideWhenUsed="0"/>
+    <w:lsdException w:name="Light List Accent 5" w:semiHidden="0" w:uiPriority="61" w:unhideWhenUsed="0"/>
+    <w:lsdException w:name="Light Grid Accent 5" w:semiHidden="0" w:uiPriority="62" w:unhideWhenUsed="0"/>
+    <w:lsdException w:name="Medium Shading 1 Accent 5" w:semiHidden="0" w:uiPriority="63" w:unhideWhenUsed="0"/>
+    <w:lsdException w:name="Medium Shading 2 Accent 5" w:semiHidden="0" w:uiPriority="64" w:unhideWhenUsed="0"/>
+    <w:lsdException w:name="Medium List 1 Accent 5" w:semiHidden="0" w:uiPriority="65" w:unhideWhenUsed="0"/>
+    <w:lsdException w:name="Medium List 2 Accent 5" w:semiHidden="0" w:uiPriority="66" w:unhideWhenUsed="0"/>
+    <w:lsdException w:name="Medium Grid 1 Accent 5" w:semiHidden="0" w:uiPriority="67" w:unhideWhenUsed="0"/>
+    <w:lsdException w:name="Medium Grid 2 Accent 5" w:semiHidden="0" w:uiPriority="68" w:unhideWhenUsed="0"/>
+    <w:lsdException w:name="Medium Grid 3 Accent 5" w:semiHidden="0" w:uiPriority="69" w:unhideWhenUsed="0"/>
+    <w:lsdException w:name="Dark List Accent 5" w:semiHidden="0" w:uiPriority="70" w:unhideWhenUsed="0"/>
+    <w:lsdException w:name="Colorful Shading Accent 5" w:semiHidden="0" w:uiPriority="71" w:unhideWhenUsed="0"/>
+    <w:lsdException w:name="Colorful List Accent 5" w:semiHidden="0" w:uiPriority="72" w:unhideWhenUsed="0"/>
+    <w:lsdException w:name="Colorful Grid Accent 5" w:semiHidden="0" w:uiPriority="73" w:unhideWhenUsed="0"/>
+    <w:lsdException w:name="Light Shading Accent 6" w:semiHidden="0" w:uiPriority="60" w:unhideWhenUsed="0"/>
+    <w:lsdException w:name="Light List Accent 6" w:semiHidden="0" w:uiPriority="61" w:unhideWhenUsed="0"/>
+    <w:lsdException w:name="Light Grid Accent 6" w:semiHidden="0" w:uiPriority="62" w:unhideWhenUsed="0"/>
+    <w:lsdException w:name="Medium Shading 1 Accent 6" w:semiHidden="0" w:uiPriority="63" w:unhideWhenUsed="0"/>
+    <w:lsdException w:name="Medium Shading 2 Accent 6" w:semiHidden="0" w:uiPriority="64" w:unhideWhenUsed="0"/>
+    <w:lsdException w:name="Medium List 1 Accent 6" w:semiHidden="0" w:uiPriority="65" w:unhideWhenUsed="0"/>
+    <w:lsdException w:name="Medium List 2 Accent 6" w:semiHidden="0" w:uiPriority="66" w:unhideWhenUsed="0"/>
+    <w:lsdException w:name="Medium Grid 1 Accent 6" w:semiHidden="0" w:uiPriority="67" w:unhideWhenUsed="0"/>
+    <w:lsdException w:name="Medium Grid 2 Accent 6" w:semiHidden="0" w:uiPriority="68" w:unhideWhenUsed="0"/>
+    <w:lsdException w:name="Medium Grid 3 Accent 6" w:semiHidden="0" w:uiPriority="69" w:unhideWhenUsed="0"/>
+    <w:lsdException w:name="Dark List Accent 6" w:semiHidden="0" w:uiPriority="70" w:unhideWhenUsed="0"/>
+    <w:lsdException w:name="Colorful Shading Accent 6" w:semiHidden="0" w:uiPriority="71" w:unhideWhenUsed="0"/>
+    <w:lsdException w:name="Colorful List Accent 6" w:semiHidden="0" w:uiPriority="72" w:unhideWhenUsed="0"/>
+    <w:lsdException w:name="Colorful Grid Accent 6" w:semiHidden="0" w:uiPriority="73" w:unhideWhenUsed="0"/>
+    <w:lsdException w:name="Subtle Emphasis" w:semiHidden="0" w:uiPriority="19" w:unhideWhenUsed="0" w:qFormat="1"/>
+    <w:lsdException w:name="Intense Emphasis" w:semiHidden="0" w:uiPriority="21" w:unhideWhenUsed="0" w:qFormat="1"/>
+    <w:lsdException w:name="Subtle Reference" w:semiHidden="0" w:uiPriority="31" w:unhideWhenUsed="0" w:qFormat="1"/>
+    <w:lsdException w:name="Intense Reference" w:semiHidden="0" w:uiPriority="32" w:unhideWhenUsed="0" w:qFormat="1"/>
+    <w:lsdException w:name="Book Title" w:semiHidden="0" w:uiPriority="33" w:unhideWhenUsed="0" w:qFormat="1"/>
+    <w:lsdException w:name="Bibliography" w:uiPriority="37"/>
+    <w:lsdException w:name="TOC Heading" w:uiPriority="39" w:qFormat="1"/>
+  </w:latentStyles>
+  <w:style w:type="paragraph" w:default="1" w:styleId="a">
+    <w:name w:val="Normal"/>
+    <w:qFormat/>
+    <w:pPr>
+      <w:widowControl w:val="0"/>
+      <w:jc w:val="both"/>
+    </w:pPr>
+  </w:style>
+  <w:style w:type="character" w:default="1" w:styleId="a0">
+    <w:name w:val="Default Paragraph Font"/>
+    <w:uiPriority w:val="1"/>
+    <w:semiHidden/>
+    <w:unhideWhenUsed/>
+  </w:style>
+  <w:style w:type="table" w:default="1" w:styleId="a1">
+    <w:name w:val="Normal Table"/>
+    <w:uiPriority w:val="99"/>
+    <w:semiHidden/>
+    <w:unhideWhenUsed/>
+    <w:tblPr>
+      <w:tblInd w:w="0" w:type="dxa"/>
+      <w:tblCellMar>
+        <w:top w:w="0" w:type="dxa"/>
+        <w:left w:w="108" w:type="dxa"/>
+        <w:bottom w:w="0" w:type="dxa"/>
+        <w:right w:w="108" w:type="dxa"/>
+      </w:tblCellMar>
+    </w:tblPr>
+  </w:style>
+  <w:style w:type="numbering" w:default="1" w:styleId="a2">
+    <w:name w:val="No List"/>
+    <w:uiPriority w:val="99"/>
+    <w:semiHidden/>
+    <w:unhideWhenUsed/>
   </w:style>
 </w:styles>
 </file>
@@ -4073,7 +4556,7 @@
 </file>
 
 <file path=customXml/itemProps1.xml><?xml version="1.0" encoding="utf-8"?>
-<ds:datastoreItem xmlns:ds="http://schemas.openxmlformats.org/officeDocument/2006/customXml" ds:itemID="{1A09DA49-B7F7-4DB4-8F96-3A21DB9E537F}">
+<ds:datastoreItem xmlns:ds="http://schemas.openxmlformats.org/officeDocument/2006/customXml" ds:itemID="{0A7822EB-7594-441E-8174-57BDE5621660}">
   <ds:schemaRefs>
     <ds:schemaRef ds:uri="http://schemas.openxmlformats.org/officeDocument/2006/bibliography"/>
   </ds:schemaRefs>

</xml_diff>